<commit_message>
Updated test cases for iteration 4
All test cases passed
</commit_message>
<xml_diff>
--- a/Documents/Test Documents/Test Cases/Iteration 4/Iteration 1 - Test Cases.docx
+++ b/Documents/Test Documents/Test Cases/Iteration 4/Iteration 1 - Test Cases.docx
@@ -20583,15 +20583,13 @@
               <w:cnfStyle w:val="000000000000" w:firstRow="0" w:lastRow="0" w:firstColumn="0" w:lastColumn="0" w:oddVBand="0" w:evenVBand="0" w:oddHBand="0" w:evenHBand="0" w:firstRowFirstColumn="0" w:firstRowLastColumn="0" w:lastRowFirstColumn="0" w:lastRowLastColumn="0"/>
               <w:rPr>
                 <w:rFonts w:ascii="Century Gothic" w:eastAsia="Times New Roman" w:hAnsi="Century Gothic" w:cs="Times New Roman"/>
-                <w:color w:val="FF0000"/>
-                <w:sz w:val="22"/>
-                <w:szCs w:val="22"/>
-              </w:rPr>
-            </w:pPr>
-            <w:r>
-              <w:rPr>
-                <w:rFonts w:ascii="Century Gothic" w:eastAsia="Times New Roman" w:hAnsi="Century Gothic" w:cs="Times New Roman"/>
-                <w:color w:val="FF0000"/>
+                <w:sz w:val="22"/>
+                <w:szCs w:val="22"/>
+              </w:rPr>
+            </w:pPr>
+            <w:r>
+              <w:rPr>
+                <w:rFonts w:ascii="Century Gothic" w:eastAsia="Times New Roman" w:hAnsi="Century Gothic" w:cs="Times New Roman"/>
                 <w:sz w:val="22"/>
                 <w:szCs w:val="22"/>
               </w:rPr>
@@ -20600,7 +20598,6 @@
             <w:r>
               <w:rPr>
                 <w:rFonts w:ascii="Century Gothic" w:eastAsia="Times New Roman" w:hAnsi="Century Gothic" w:cs="Times New Roman"/>
-                <w:color w:val="FF0000"/>
                 <w:sz w:val="22"/>
                 <w:szCs w:val="22"/>
               </w:rPr>
@@ -20609,7 +20606,6 @@
             <w:r>
               <w:rPr>
                 <w:rFonts w:ascii="Century Gothic" w:eastAsia="Times New Roman" w:hAnsi="Century Gothic" w:cs="Times New Roman"/>
-                <w:color w:val="FF0000"/>
                 <w:sz w:val="22"/>
                 <w:szCs w:val="22"/>
               </w:rPr>
@@ -20629,15 +20625,13 @@
               <w:cnfStyle w:val="000000000000" w:firstRow="0" w:lastRow="0" w:firstColumn="0" w:lastColumn="0" w:oddVBand="0" w:evenVBand="0" w:oddHBand="0" w:evenHBand="0" w:firstRowFirstColumn="0" w:firstRowLastColumn="0" w:lastRowFirstColumn="0" w:lastRowLastColumn="0"/>
               <w:rPr>
                 <w:rFonts w:ascii="Century Gothic" w:eastAsia="Times New Roman" w:hAnsi="Century Gothic" w:cs="Times New Roman"/>
-                <w:color w:val="FF0000"/>
-                <w:sz w:val="22"/>
-                <w:szCs w:val="22"/>
-              </w:rPr>
-            </w:pPr>
-            <w:r>
-              <w:rPr>
-                <w:rFonts w:ascii="Century Gothic" w:eastAsia="Times New Roman" w:hAnsi="Century Gothic" w:cs="Times New Roman"/>
-                <w:color w:val="FF0000"/>
+                <w:sz w:val="22"/>
+                <w:szCs w:val="22"/>
+              </w:rPr>
+            </w:pPr>
+            <w:r>
+              <w:rPr>
+                <w:rFonts w:ascii="Century Gothic" w:eastAsia="Times New Roman" w:hAnsi="Century Gothic" w:cs="Times New Roman"/>
                 <w:sz w:val="22"/>
                 <w:szCs w:val="22"/>
               </w:rPr>
@@ -20657,15 +20651,13 @@
               <w:cnfStyle w:val="000000000000" w:firstRow="0" w:lastRow="0" w:firstColumn="0" w:lastColumn="0" w:oddVBand="0" w:evenVBand="0" w:oddHBand="0" w:evenHBand="0" w:firstRowFirstColumn="0" w:firstRowLastColumn="0" w:lastRowFirstColumn="0" w:lastRowLastColumn="0"/>
               <w:rPr>
                 <w:rFonts w:ascii="Century Gothic" w:eastAsia="Times New Roman" w:hAnsi="Century Gothic" w:cs="Times New Roman"/>
-                <w:color w:val="FF0000"/>
-                <w:sz w:val="22"/>
-                <w:szCs w:val="22"/>
-              </w:rPr>
-            </w:pPr>
-            <w:r>
-              <w:rPr>
-                <w:rFonts w:ascii="Century Gothic" w:eastAsia="Times New Roman" w:hAnsi="Century Gothic" w:cs="Times New Roman"/>
-                <w:color w:val="FF0000"/>
+                <w:sz w:val="22"/>
+                <w:szCs w:val="22"/>
+              </w:rPr>
+            </w:pPr>
+            <w:r>
+              <w:rPr>
+                <w:rFonts w:ascii="Century Gothic" w:eastAsia="Times New Roman" w:hAnsi="Century Gothic" w:cs="Times New Roman"/>
                 <w:sz w:val="22"/>
                 <w:szCs w:val="22"/>
               </w:rPr>
@@ -20686,15 +20678,13 @@
               <w:cnfStyle w:val="000000000000" w:firstRow="0" w:lastRow="0" w:firstColumn="0" w:lastColumn="0" w:oddVBand="0" w:evenVBand="0" w:oddHBand="0" w:evenHBand="0" w:firstRowFirstColumn="0" w:firstRowLastColumn="0" w:lastRowFirstColumn="0" w:lastRowLastColumn="0"/>
               <w:rPr>
                 <w:rFonts w:ascii="Century Gothic" w:eastAsia="Times New Roman" w:hAnsi="Century Gothic" w:cs="Times New Roman"/>
-                <w:color w:val="FF0000"/>
-                <w:sz w:val="22"/>
-                <w:szCs w:val="22"/>
-              </w:rPr>
-            </w:pPr>
-            <w:r>
-              <w:rPr>
-                <w:rFonts w:ascii="Century Gothic" w:eastAsia="Times New Roman" w:hAnsi="Century Gothic" w:cs="Times New Roman"/>
-                <w:color w:val="FF0000"/>
+                <w:sz w:val="22"/>
+                <w:szCs w:val="22"/>
+              </w:rPr>
+            </w:pPr>
+            <w:r>
+              <w:rPr>
+                <w:rFonts w:ascii="Century Gothic" w:eastAsia="Times New Roman" w:hAnsi="Century Gothic" w:cs="Times New Roman"/>
                 <w:sz w:val="22"/>
                 <w:szCs w:val="22"/>
               </w:rPr>
@@ -20703,7 +20693,6 @@
             <w:r>
               <w:rPr>
                 <w:rFonts w:ascii="Century Gothic" w:eastAsia="Times New Roman" w:hAnsi="Century Gothic" w:cs="Times New Roman"/>
-                <w:color w:val="FF0000"/>
                 <w:sz w:val="22"/>
                 <w:szCs w:val="22"/>
               </w:rPr>
@@ -20724,15 +20713,13 @@
               <w:cnfStyle w:val="000000000000" w:firstRow="0" w:lastRow="0" w:firstColumn="0" w:lastColumn="0" w:oddVBand="0" w:evenVBand="0" w:oddHBand="0" w:evenHBand="0" w:firstRowFirstColumn="0" w:firstRowLastColumn="0" w:lastRowFirstColumn="0" w:lastRowLastColumn="0"/>
               <w:rPr>
                 <w:rFonts w:ascii="Century Gothic" w:eastAsia="Times New Roman" w:hAnsi="Century Gothic" w:cs="Times New Roman"/>
-                <w:color w:val="FF0000"/>
-                <w:sz w:val="22"/>
-                <w:szCs w:val="22"/>
-              </w:rPr>
-            </w:pPr>
-            <w:r>
-              <w:rPr>
-                <w:rFonts w:ascii="Century Gothic" w:eastAsia="Times New Roman" w:hAnsi="Century Gothic" w:cs="Times New Roman"/>
-                <w:color w:val="FF0000"/>
+                <w:sz w:val="22"/>
+                <w:szCs w:val="22"/>
+              </w:rPr>
+            </w:pPr>
+            <w:r>
+              <w:rPr>
+                <w:rFonts w:ascii="Century Gothic" w:eastAsia="Times New Roman" w:hAnsi="Century Gothic" w:cs="Times New Roman"/>
                 <w:sz w:val="22"/>
                 <w:szCs w:val="22"/>
               </w:rPr>
@@ -20751,15 +20738,13 @@
               <w:cnfStyle w:val="000000000000" w:firstRow="0" w:lastRow="0" w:firstColumn="0" w:lastColumn="0" w:oddVBand="0" w:evenVBand="0" w:oddHBand="0" w:evenHBand="0" w:firstRowFirstColumn="0" w:firstRowLastColumn="0" w:lastRowFirstColumn="0" w:lastRowLastColumn="0"/>
               <w:rPr>
                 <w:rFonts w:ascii="Century Gothic" w:eastAsia="Times New Roman" w:hAnsi="Century Gothic" w:cs="Times New Roman"/>
-                <w:color w:val="000000"/>
-                <w:sz w:val="22"/>
-                <w:szCs w:val="22"/>
-              </w:rPr>
-            </w:pPr>
-            <w:r>
-              <w:rPr>
-                <w:rFonts w:ascii="Century Gothic" w:eastAsia="Times New Roman" w:hAnsi="Century Gothic" w:cs="Times New Roman"/>
-                <w:color w:val="FF0000"/>
+                <w:sz w:val="22"/>
+                <w:szCs w:val="22"/>
+              </w:rPr>
+            </w:pPr>
+            <w:r>
+              <w:rPr>
+                <w:rFonts w:ascii="Century Gothic" w:eastAsia="Times New Roman" w:hAnsi="Century Gothic" w:cs="Times New Roman"/>
                 <w:sz w:val="22"/>
                 <w:szCs w:val="22"/>
               </w:rPr>
@@ -20778,20 +20763,20 @@
               <w:cnfStyle w:val="000000000000" w:firstRow="0" w:lastRow="0" w:firstColumn="0" w:lastColumn="0" w:oddVBand="0" w:evenVBand="0" w:oddHBand="0" w:evenHBand="0" w:firstRowFirstColumn="0" w:firstRowLastColumn="0" w:lastRowFirstColumn="0" w:lastRowLastColumn="0"/>
               <w:rPr>
                 <w:rFonts w:ascii="Century Gothic" w:eastAsia="Times New Roman" w:hAnsi="Century Gothic" w:cs="Times New Roman"/>
-                <w:color w:val="000000"/>
-                <w:sz w:val="22"/>
-                <w:szCs w:val="22"/>
-              </w:rPr>
-            </w:pPr>
-            <w:r>
-              <w:rPr>
-                <w:rFonts w:ascii="Century Gothic" w:eastAsia="Times New Roman" w:hAnsi="Century Gothic" w:cs="Times New Roman"/>
-                <w:color w:val="FF0000"/>
-                <w:sz w:val="22"/>
-                <w:szCs w:val="22"/>
-              </w:rPr>
-              <w:t>Fail</w:t>
-            </w:r>
+                <w:sz w:val="22"/>
+                <w:szCs w:val="22"/>
+              </w:rPr>
+            </w:pPr>
+            <w:r>
+              <w:rPr>
+                <w:rFonts w:ascii="Century Gothic" w:eastAsia="Times New Roman" w:hAnsi="Century Gothic" w:cs="Times New Roman"/>
+                <w:sz w:val="22"/>
+                <w:szCs w:val="22"/>
+              </w:rPr>
+              <w:t>Pass</w:t>
+            </w:r>
+            <w:bookmarkStart w:id="22" w:name="_GoBack"/>
+            <w:bookmarkEnd w:id="22"/>
           </w:p>
         </w:tc>
         <w:tc>
@@ -21444,11 +21429,11 @@
       <w:pPr>
         <w:pStyle w:val="Heading2"/>
       </w:pPr>
-      <w:bookmarkStart w:id="22" w:name="_Toc399677404"/>
+      <w:bookmarkStart w:id="23" w:name="_Toc399677404"/>
       <w:r>
         <w:t>Edit Lecture Account</w:t>
       </w:r>
-      <w:bookmarkEnd w:id="22"/>
+      <w:bookmarkEnd w:id="23"/>
     </w:p>
     <w:tbl>
       <w:tblPr>
@@ -22803,11 +22788,11 @@
       <w:pPr>
         <w:pStyle w:val="Heading2"/>
       </w:pPr>
-      <w:bookmarkStart w:id="23" w:name="_Toc399677405"/>
+      <w:bookmarkStart w:id="24" w:name="_Toc399677405"/>
       <w:r>
         <w:t>Edit Admin Account</w:t>
       </w:r>
-      <w:bookmarkEnd w:id="23"/>
+      <w:bookmarkEnd w:id="24"/>
     </w:p>
     <w:tbl>
       <w:tblPr>
@@ -24169,17 +24154,17 @@
       <w:pPr>
         <w:pStyle w:val="Heading1"/>
       </w:pPr>
-      <w:bookmarkStart w:id="24" w:name="_Toc399677406"/>
+      <w:bookmarkStart w:id="25" w:name="_Toc399677406"/>
       <w:r>
         <w:t>View all User Account</w:t>
       </w:r>
-      <w:bookmarkEnd w:id="24"/>
+      <w:bookmarkEnd w:id="25"/>
     </w:p>
     <w:p>
       <w:pPr>
         <w:pStyle w:val="Heading2"/>
       </w:pPr>
-      <w:bookmarkStart w:id="25" w:name="_Toc399677407"/>
+      <w:bookmarkStart w:id="26" w:name="_Toc399677407"/>
       <w:r>
         <w:t xml:space="preserve">View </w:t>
       </w:r>
@@ -24189,7 +24174,7 @@
       <w:r>
         <w:t>Account</w:t>
       </w:r>
-      <w:bookmarkEnd w:id="25"/>
+      <w:bookmarkEnd w:id="26"/>
     </w:p>
     <w:tbl>
       <w:tblPr>
@@ -25298,11 +25283,11 @@
       <w:pPr>
         <w:pStyle w:val="Heading2"/>
       </w:pPr>
-      <w:bookmarkStart w:id="26" w:name="_Toc399677408"/>
+      <w:bookmarkStart w:id="27" w:name="_Toc399677408"/>
       <w:r>
         <w:t>View Lecturer Account</w:t>
       </w:r>
-      <w:bookmarkEnd w:id="26"/>
+      <w:bookmarkEnd w:id="27"/>
     </w:p>
     <w:tbl>
       <w:tblPr>
@@ -26305,11 +26290,11 @@
       <w:pPr>
         <w:pStyle w:val="Heading2"/>
       </w:pPr>
-      <w:bookmarkStart w:id="27" w:name="_Toc399677409"/>
+      <w:bookmarkStart w:id="28" w:name="_Toc399677409"/>
       <w:r>
         <w:t>View Admin Account</w:t>
       </w:r>
-      <w:bookmarkEnd w:id="27"/>
+      <w:bookmarkEnd w:id="28"/>
     </w:p>
     <w:tbl>
       <w:tblPr>
@@ -27336,17 +27321,17 @@
       <w:pPr>
         <w:pStyle w:val="Heading1"/>
       </w:pPr>
-      <w:bookmarkStart w:id="28" w:name="_Toc399677410"/>
+      <w:bookmarkStart w:id="29" w:name="_Toc399677410"/>
       <w:r>
         <w:t>Delete User Account</w:t>
       </w:r>
-      <w:bookmarkEnd w:id="28"/>
+      <w:bookmarkEnd w:id="29"/>
     </w:p>
     <w:p>
       <w:pPr>
         <w:pStyle w:val="Heading2"/>
       </w:pPr>
-      <w:bookmarkStart w:id="29" w:name="_Toc399677411"/>
+      <w:bookmarkStart w:id="30" w:name="_Toc399677411"/>
       <w:r>
         <w:t xml:space="preserve">Delete </w:t>
       </w:r>
@@ -27356,7 +27341,7 @@
       <w:r>
         <w:t>Account</w:t>
       </w:r>
-      <w:bookmarkEnd w:id="29"/>
+      <w:bookmarkEnd w:id="30"/>
     </w:p>
     <w:tbl>
       <w:tblPr>
@@ -28192,11 +28177,11 @@
       <w:pPr>
         <w:pStyle w:val="Heading2"/>
       </w:pPr>
-      <w:bookmarkStart w:id="30" w:name="_Toc399677412"/>
+      <w:bookmarkStart w:id="31" w:name="_Toc399677412"/>
       <w:r>
         <w:t>Delete Lecturer Account</w:t>
       </w:r>
-      <w:bookmarkEnd w:id="30"/>
+      <w:bookmarkEnd w:id="31"/>
     </w:p>
     <w:tbl>
       <w:tblPr>
@@ -29556,11 +29541,11 @@
       <w:pPr>
         <w:pStyle w:val="Heading2"/>
       </w:pPr>
-      <w:bookmarkStart w:id="31" w:name="_Toc399677413"/>
+      <w:bookmarkStart w:id="32" w:name="_Toc399677413"/>
       <w:r>
         <w:t>Delete Admin Account</w:t>
       </w:r>
-      <w:bookmarkEnd w:id="31"/>
+      <w:bookmarkEnd w:id="32"/>
     </w:p>
     <w:tbl>
       <w:tblPr>
@@ -30385,10 +30370,7 @@
         </w:tc>
       </w:tr>
     </w:tbl>
-    <w:p>
-      <w:bookmarkStart w:id="32" w:name="_GoBack"/>
-      <w:bookmarkEnd w:id="32"/>
-    </w:p>
+    <w:p/>
     <w:sectPr>
       <w:pgSz w:w="15840" w:h="12240" w:orient="landscape"/>
       <w:pgMar w:top="720" w:right="720" w:bottom="720" w:left="720" w:header="720" w:footer="720" w:gutter="0"/>

</xml_diff>